<commit_message>
estudando svg para fazer o logo
</commit_message>
<xml_diff>
--- a/imagens/desenho da palavra/desenho da palavra.docx
+++ b/imagens/desenho da palavra/desenho da palavra.docx
@@ -5,15 +5,34 @@
     <w:p>
       <w:pPr>
         <w:pStyle w:val="Normal"/>
-        <w:rPr/>
+        <w:rPr>
+          <w:sz w:val="144"/>
+          <w:szCs w:val="144"/>
+        </w:rPr>
       </w:pPr>
       <w:r>
         <w:rPr>
           <w:rFonts w:ascii="Love Nurse" w:hAnsi="Love Nurse"/>
-          <w:sz w:val="160"/>
-          <w:szCs w:val="160"/>
+          <w:sz w:val="144"/>
+          <w:szCs w:val="144"/>
         </w:rPr>
-        <w:t>Teste de conhecimento - Matemática</w:t>
+        <w:t xml:space="preserve">Teste de conhecimento </w:t>
+      </w:r>
+      <w:r>
+        <w:rPr>
+          <w:rFonts w:ascii="Love Nurse" w:hAnsi="Love Nurse"/>
+          <w:sz w:val="144"/>
+          <w:szCs w:val="144"/>
+        </w:rPr>
+        <w:t>em</w:t>
+      </w:r>
+      <w:r>
+        <w:rPr>
+          <w:rFonts w:ascii="Love Nurse" w:hAnsi="Love Nurse"/>
+          <w:sz w:val="144"/>
+          <w:szCs w:val="144"/>
+        </w:rPr>
+        <w:t xml:space="preserve"> Matemática</w:t>
       </w:r>
     </w:p>
     <w:sectPr>
@@ -36,6 +55,7 @@
       <w:rPr>
         <w:rFonts w:ascii="Liberation Serif" w:hAnsi="Liberation Serif" w:eastAsia="Noto Sans CJK SC" w:cs="Lohit Devanagari"/>
         <w:kern w:val="2"/>
+        <w:sz w:val="20"/>
         <w:szCs w:val="24"/>
         <w:lang w:val="pt-BR" w:eastAsia="zh-CN" w:bidi="hi-IN"/>
       </w:rPr>
@@ -49,7 +69,7 @@
     <w:qFormat/>
     <w:pPr>
       <w:widowControl/>
-      <w:overflowPunct w:val="false"/>
+      <w:overflowPunct w:val="true"/>
       <w:bidi w:val="0"/>
       <w:jc w:val="left"/>
     </w:pPr>

</xml_diff>